<commit_message>
Added Member Contribution & Hours
is incomplete, just a set-up
</commit_message>
<xml_diff>
--- a/VehicleCustomizerProjReport.docx
+++ b/VehicleCustomizerProjReport.docx
@@ -2,10 +2,7 @@
 <file path=word/document.xml><?xml version="1.0" encoding="utf-8"?>
 <w:document xmlns:wpc="http://schemas.microsoft.com/office/word/2010/wordprocessingCanvas" xmlns:cx="http://schemas.microsoft.com/office/drawing/2014/chartex" xmlns:cx1="http://schemas.microsoft.com/office/drawing/2015/9/8/chartex" xmlns:mc="http://schemas.openxmlformats.org/markup-compatibility/2006" xmlns:o="urn:schemas-microsoft-com:office:office" xmlns:r="http://schemas.openxmlformats.org/officeDocument/2006/relationships" xmlns:m="http://schemas.openxmlformats.org/officeDocument/2006/math" xmlns:v="urn:schemas-microsoft-com:vml" xmlns:wp14="http://schemas.microsoft.com/office/word/2010/wordprocessingDrawing" xmlns:wp="http://schemas.openxmlformats.org/drawingml/2006/wordprocessingDrawing" xmlns:w10="urn:schemas-microsoft-com:office:word" xmlns:w="http://schemas.openxmlformats.org/wordprocessingml/2006/main" xmlns:w14="http://schemas.microsoft.com/office/word/2010/wordml" xmlns:w15="http://schemas.microsoft.com/office/word/2012/wordml" xmlns:w16se="http://schemas.microsoft.com/office/word/2015/wordml/symex" xmlns:wpg="http://schemas.microsoft.com/office/word/2010/wordprocessingGroup" xmlns:wpi="http://schemas.microsoft.com/office/word/2010/wordprocessingInk" xmlns:wne="http://schemas.microsoft.com/office/word/2006/wordml" xmlns:wps="http://schemas.microsoft.com/office/word/2010/wordprocessingShape" mc:Ignorable="w14 w15 w16se wp14">
   <w:body>
-    <w:p>
-      <w:bookmarkStart w:id="0" w:name="_GoBack"/>
-      <w:bookmarkEnd w:id="0"/>
-    </w:p>
+    <w:p/>
     <w:p>
       <w:r>
         <w:rPr>
@@ -19,20 +16,7 @@
         <w:jc w:val="center"/>
       </w:pPr>
       <w:r>
-        <w:t xml:space="preserve">New </w:t>
-      </w:r>
-      <w:proofErr w:type="gramStart"/>
-      <w:r>
-        <w:t xml:space="preserve">Day  </w:t>
-      </w:r>
-      <w:proofErr w:type="spellStart"/>
-      <w:r>
-        <w:t>Inc</w:t>
-      </w:r>
-      <w:proofErr w:type="spellEnd"/>
-      <w:proofErr w:type="gramEnd"/>
-      <w:r>
-        <w:t>: Vehicle Customizer</w:t>
+        <w:t>New Day  Inc: Vehicle Customizer</w:t>
       </w:r>
     </w:p>
     <w:p>
@@ -123,36 +107,12 @@
         <w:t>a typical office setting or a traditio</w:t>
       </w:r>
       <w:r>
-        <w:t xml:space="preserve">nal classroom, we were unable to communicate on a regular basis.  We realized this issue early on, when we set out to plan the project.  </w:t>
-      </w:r>
-      <w:proofErr w:type="gramStart"/>
-      <w:r>
-        <w:t>And</w:t>
-      </w:r>
-      <w:proofErr w:type="gramEnd"/>
-      <w:r>
-        <w:t xml:space="preserve"> particularly when it comes to project planning, the best group results come from meeting in person.  </w:t>
-      </w:r>
-    </w:p>
-    <w:p>
-      <w:r>
-        <w:t xml:space="preserve">Another obstacle that stood in our </w:t>
-      </w:r>
-      <w:proofErr w:type="gramStart"/>
-      <w:r>
-        <w:t>way,</w:t>
-      </w:r>
-      <w:proofErr w:type="gramEnd"/>
-      <w:r>
-        <w:t xml:space="preserve"> was the time crunch we were under.  Working on a group project is great experience, but </w:t>
-      </w:r>
-      <w:proofErr w:type="gramStart"/>
-      <w:r>
-        <w:t>it’s</w:t>
-      </w:r>
-      <w:proofErr w:type="gramEnd"/>
-      <w:r>
-        <w:t xml:space="preserve"> difficult to achieve in such short time-frame, particularly when trying to balance school work with full time jobs.  </w:t>
+        <w:t xml:space="preserve">nal classroom, we were unable to communicate on a regular basis.  We realized this issue early on, when we set out to plan the project.  And particularly when it comes to project planning, the best group results come from meeting in person.  </w:t>
+      </w:r>
+    </w:p>
+    <w:p>
+      <w:r>
+        <w:t xml:space="preserve">Another obstacle that stood in our way, was the time crunch we were under.  Working on a group project is great experience, but it’s difficult to achieve in such short time-frame, particularly when trying to balance school work with full time jobs.  </w:t>
       </w:r>
     </w:p>
     <w:p/>
@@ -165,6 +125,126 @@
       </w:r>
     </w:p>
     <w:p/>
+    <w:p>
+      <w:pPr>
+        <w:rPr>
+          <w:b/>
+        </w:rPr>
+      </w:pPr>
+      <w:r>
+        <w:rPr>
+          <w:b/>
+        </w:rPr>
+        <w:t>PROJECT MEMBER CONTRIBUTION</w:t>
+      </w:r>
+    </w:p>
+    <w:p>
+      <w:r>
+        <w:rPr>
+          <w:b/>
+        </w:rPr>
+        <w:t>Greg Tarr</w:t>
+      </w:r>
+    </w:p>
+    <w:p>
+      <w:pPr>
+        <w:pStyle w:val="ListParagraph"/>
+        <w:numPr>
+          <w:ilvl w:val="0"/>
+          <w:numId w:val="2"/>
+        </w:numPr>
+      </w:pPr>
+      <w:r>
+        <w:t>Project planning (1 hour)</w:t>
+      </w:r>
+    </w:p>
+    <w:p>
+      <w:pPr>
+        <w:pStyle w:val="ListParagraph"/>
+        <w:numPr>
+          <w:ilvl w:val="0"/>
+          <w:numId w:val="2"/>
+        </w:numPr>
+      </w:pPr>
+      <w:r>
+        <w:t xml:space="preserve">Creation of Class Heirarchy (1 hour) </w:t>
+      </w:r>
+    </w:p>
+    <w:p>
+      <w:pPr>
+        <w:pStyle w:val="ListParagraph"/>
+        <w:numPr>
+          <w:ilvl w:val="0"/>
+          <w:numId w:val="2"/>
+        </w:numPr>
+      </w:pPr>
+      <w:r>
+        <w:t>Code Truck Class (2 hours)</w:t>
+      </w:r>
+    </w:p>
+    <w:p>
+      <w:pPr>
+        <w:pStyle w:val="ListParagraph"/>
+        <w:numPr>
+          <w:ilvl w:val="0"/>
+          <w:numId w:val="2"/>
+        </w:numPr>
+      </w:pPr>
+      <w:bookmarkStart w:id="0" w:name="_GoBack"/>
+      <w:bookmarkEnd w:id="0"/>
+    </w:p>
+    <w:p>
+      <w:pPr>
+        <w:rPr>
+          <w:b/>
+        </w:rPr>
+      </w:pPr>
+      <w:r>
+        <w:rPr>
+          <w:b/>
+        </w:rPr>
+        <w:t>John Claussen</w:t>
+      </w:r>
+    </w:p>
+    <w:p>
+      <w:pPr>
+        <w:pStyle w:val="ListParagraph"/>
+        <w:numPr>
+          <w:ilvl w:val="0"/>
+          <w:numId w:val="2"/>
+        </w:numPr>
+        <w:rPr>
+          <w:b/>
+        </w:rPr>
+      </w:pPr>
+      <w:r>
+        <w:t>Project planning (1 hour)</w:t>
+      </w:r>
+    </w:p>
+    <w:p>
+      <w:pPr>
+        <w:pStyle w:val="ListParagraph"/>
+        <w:numPr>
+          <w:ilvl w:val="0"/>
+          <w:numId w:val="2"/>
+        </w:numPr>
+      </w:pPr>
+      <w:r>
+        <w:t xml:space="preserve">Creation of Class Heirarchy (1 hour) </w:t>
+      </w:r>
+    </w:p>
+    <w:p>
+      <w:pPr>
+        <w:pStyle w:val="ListParagraph"/>
+        <w:numPr>
+          <w:ilvl w:val="0"/>
+          <w:numId w:val="2"/>
+        </w:numPr>
+        <w:rPr>
+          <w:b/>
+        </w:rPr>
+      </w:pPr>
+    </w:p>
     <w:sectPr>
       <w:headerReference w:type="default" r:id="rId7"/>
       <w:pgSz w:w="12240" w:h="15840"/>
@@ -243,28 +323,15 @@
     </w:r>
     <w:r>
       <w:tab/>
-      <w:t xml:space="preserve">Greg Tarr &amp; John </w:t>
+      <w:t>Greg Tarr &amp; John Claussen</w:t>
     </w:r>
-    <w:proofErr w:type="spellStart"/>
-    <w:r>
-      <w:t>Claussen</w:t>
-    </w:r>
-    <w:proofErr w:type="spellEnd"/>
   </w:p>
   <w:p>
     <w:pPr>
       <w:pStyle w:val="Header"/>
     </w:pPr>
     <w:r>
-      <w:t xml:space="preserve">CIS 164 Online </w:t>
-    </w:r>
-    <w:proofErr w:type="spellStart"/>
-    <w:r>
-      <w:t>Adv</w:t>
-    </w:r>
-    <w:proofErr w:type="spellEnd"/>
-    <w:r>
-      <w:t xml:space="preserve"> C++</w:t>
+      <w:t>CIS 164 Online Adv C++</w:t>
     </w:r>
   </w:p>
 </w:hdr>
@@ -273,6 +340,119 @@
 <file path=word/numbering.xml><?xml version="1.0" encoding="utf-8"?>
 <w:numbering xmlns:wpc="http://schemas.microsoft.com/office/word/2010/wordprocessingCanvas" xmlns:cx="http://schemas.microsoft.com/office/drawing/2014/chartex" xmlns:cx1="http://schemas.microsoft.com/office/drawing/2015/9/8/chartex" xmlns:mc="http://schemas.openxmlformats.org/markup-compatibility/2006" xmlns:o="urn:schemas-microsoft-com:office:office" xmlns:r="http://schemas.openxmlformats.org/officeDocument/2006/relationships" xmlns:m="http://schemas.openxmlformats.org/officeDocument/2006/math" xmlns:v="urn:schemas-microsoft-com:vml" xmlns:wp14="http://schemas.microsoft.com/office/word/2010/wordprocessingDrawing" xmlns:wp="http://schemas.openxmlformats.org/drawingml/2006/wordprocessingDrawing" xmlns:w10="urn:schemas-microsoft-com:office:word" xmlns:w="http://schemas.openxmlformats.org/wordprocessingml/2006/main" xmlns:w14="http://schemas.microsoft.com/office/word/2010/wordml" xmlns:w15="http://schemas.microsoft.com/office/word/2012/wordml" xmlns:w16se="http://schemas.microsoft.com/office/word/2015/wordml/symex" xmlns:wpg="http://schemas.microsoft.com/office/word/2010/wordprocessingGroup" xmlns:wpi="http://schemas.microsoft.com/office/word/2010/wordprocessingInk" xmlns:wne="http://schemas.microsoft.com/office/word/2006/wordml" xmlns:wps="http://schemas.microsoft.com/office/word/2010/wordprocessingShape" mc:Ignorable="w14 w15 w16se wp14">
   <w:abstractNum w:abstractNumId="0" w15:restartNumberingAfterBreak="0">
+    <w:nsid w:val="25E75519"/>
+    <w:multiLevelType w:val="hybridMultilevel"/>
+    <w:tmpl w:val="059A3EAA"/>
+    <w:lvl w:ilvl="0" w:tplc="04090001">
+      <w:start w:val="1"/>
+      <w:numFmt w:val="bullet"/>
+      <w:lvlText w:val=""/>
+      <w:lvlJc w:val="left"/>
+      <w:pPr>
+        <w:ind w:left="720" w:hanging="360"/>
+      </w:pPr>
+      <w:rPr>
+        <w:rFonts w:ascii="Symbol" w:hAnsi="Symbol" w:hint="default"/>
+      </w:rPr>
+    </w:lvl>
+    <w:lvl w:ilvl="1" w:tplc="04090003" w:tentative="1">
+      <w:start w:val="1"/>
+      <w:numFmt w:val="bullet"/>
+      <w:lvlText w:val="o"/>
+      <w:lvlJc w:val="left"/>
+      <w:pPr>
+        <w:ind w:left="1440" w:hanging="360"/>
+      </w:pPr>
+      <w:rPr>
+        <w:rFonts w:ascii="Courier New" w:hAnsi="Courier New" w:cs="Courier New" w:hint="default"/>
+      </w:rPr>
+    </w:lvl>
+    <w:lvl w:ilvl="2" w:tplc="04090005" w:tentative="1">
+      <w:start w:val="1"/>
+      <w:numFmt w:val="bullet"/>
+      <w:lvlText w:val=""/>
+      <w:lvlJc w:val="left"/>
+      <w:pPr>
+        <w:ind w:left="2160" w:hanging="360"/>
+      </w:pPr>
+      <w:rPr>
+        <w:rFonts w:ascii="Wingdings" w:hAnsi="Wingdings" w:hint="default"/>
+      </w:rPr>
+    </w:lvl>
+    <w:lvl w:ilvl="3" w:tplc="04090001" w:tentative="1">
+      <w:start w:val="1"/>
+      <w:numFmt w:val="bullet"/>
+      <w:lvlText w:val=""/>
+      <w:lvlJc w:val="left"/>
+      <w:pPr>
+        <w:ind w:left="2880" w:hanging="360"/>
+      </w:pPr>
+      <w:rPr>
+        <w:rFonts w:ascii="Symbol" w:hAnsi="Symbol" w:hint="default"/>
+      </w:rPr>
+    </w:lvl>
+    <w:lvl w:ilvl="4" w:tplc="04090003" w:tentative="1">
+      <w:start w:val="1"/>
+      <w:numFmt w:val="bullet"/>
+      <w:lvlText w:val="o"/>
+      <w:lvlJc w:val="left"/>
+      <w:pPr>
+        <w:ind w:left="3600" w:hanging="360"/>
+      </w:pPr>
+      <w:rPr>
+        <w:rFonts w:ascii="Courier New" w:hAnsi="Courier New" w:cs="Courier New" w:hint="default"/>
+      </w:rPr>
+    </w:lvl>
+    <w:lvl w:ilvl="5" w:tplc="04090005" w:tentative="1">
+      <w:start w:val="1"/>
+      <w:numFmt w:val="bullet"/>
+      <w:lvlText w:val=""/>
+      <w:lvlJc w:val="left"/>
+      <w:pPr>
+        <w:ind w:left="4320" w:hanging="360"/>
+      </w:pPr>
+      <w:rPr>
+        <w:rFonts w:ascii="Wingdings" w:hAnsi="Wingdings" w:hint="default"/>
+      </w:rPr>
+    </w:lvl>
+    <w:lvl w:ilvl="6" w:tplc="04090001" w:tentative="1">
+      <w:start w:val="1"/>
+      <w:numFmt w:val="bullet"/>
+      <w:lvlText w:val=""/>
+      <w:lvlJc w:val="left"/>
+      <w:pPr>
+        <w:ind w:left="5040" w:hanging="360"/>
+      </w:pPr>
+      <w:rPr>
+        <w:rFonts w:ascii="Symbol" w:hAnsi="Symbol" w:hint="default"/>
+      </w:rPr>
+    </w:lvl>
+    <w:lvl w:ilvl="7" w:tplc="04090003" w:tentative="1">
+      <w:start w:val="1"/>
+      <w:numFmt w:val="bullet"/>
+      <w:lvlText w:val="o"/>
+      <w:lvlJc w:val="left"/>
+      <w:pPr>
+        <w:ind w:left="5760" w:hanging="360"/>
+      </w:pPr>
+      <w:rPr>
+        <w:rFonts w:ascii="Courier New" w:hAnsi="Courier New" w:cs="Courier New" w:hint="default"/>
+      </w:rPr>
+    </w:lvl>
+    <w:lvl w:ilvl="8" w:tplc="04090005" w:tentative="1">
+      <w:start w:val="1"/>
+      <w:numFmt w:val="bullet"/>
+      <w:lvlText w:val=""/>
+      <w:lvlJc w:val="left"/>
+      <w:pPr>
+        <w:ind w:left="6480" w:hanging="360"/>
+      </w:pPr>
+      <w:rPr>
+        <w:rFonts w:ascii="Wingdings" w:hAnsi="Wingdings" w:hint="default"/>
+      </w:rPr>
+    </w:lvl>
+  </w:abstractNum>
+  <w:abstractNum w:abstractNumId="1" w15:restartNumberingAfterBreak="0">
     <w:nsid w:val="26A65F00"/>
     <w:multiLevelType w:val="hybridMultilevel"/>
     <w:tmpl w:val="833E52E2"/>
@@ -386,6 +566,9 @@
     </w:lvl>
   </w:abstractNum>
   <w:num w:numId="1">
+    <w:abstractNumId w:val="1"/>
+  </w:num>
+  <w:num w:numId="2">
     <w:abstractNumId w:val="0"/>
   </w:num>
 </w:numbering>

</xml_diff>